<commit_message>
user strories by tasnim tabassum
</commit_message>
<xml_diff>
--- a/sprint_1/Sprint_Backlog_1.docx
+++ b/sprint_1/Sprint_Backlog_1.docx
@@ -26,6 +26,7 @@
         <w:tc>
           <w:tcPr>
             <w:tcW w:w="1408" w:type="dxa"/>
+            <w:shd w:val="clear" w:color="auto" w:fill="8DB3E2" w:themeFill="text2" w:themeFillTint="66"/>
           </w:tcPr>
           <w:p>
             <w:r>
@@ -36,6 +37,7 @@
         <w:tc>
           <w:tcPr>
             <w:tcW w:w="1151" w:type="dxa"/>
+            <w:shd w:val="clear" w:color="auto" w:fill="8DB3E2" w:themeFill="text2" w:themeFillTint="66"/>
           </w:tcPr>
           <w:p>
             <w:r>
@@ -46,6 +48,7 @@
         <w:tc>
           <w:tcPr>
             <w:tcW w:w="957" w:type="dxa"/>
+            <w:shd w:val="clear" w:color="auto" w:fill="8DB3E2" w:themeFill="text2" w:themeFillTint="66"/>
           </w:tcPr>
           <w:p>
             <w:r>
@@ -56,6 +59,7 @@
         <w:tc>
           <w:tcPr>
             <w:tcW w:w="1171" w:type="dxa"/>
+            <w:shd w:val="clear" w:color="auto" w:fill="8DB3E2" w:themeFill="text2" w:themeFillTint="66"/>
           </w:tcPr>
           <w:p>
             <w:r>
@@ -66,6 +70,7 @@
         <w:tc>
           <w:tcPr>
             <w:tcW w:w="693" w:type="dxa"/>
+            <w:shd w:val="clear" w:color="auto" w:fill="8DB3E2" w:themeFill="text2" w:themeFillTint="66"/>
           </w:tcPr>
           <w:p>
             <w:r>
@@ -76,6 +81,7 @@
         <w:tc>
           <w:tcPr>
             <w:tcW w:w="668" w:type="dxa"/>
+            <w:shd w:val="clear" w:color="auto" w:fill="8DB3E2" w:themeFill="text2" w:themeFillTint="66"/>
           </w:tcPr>
           <w:p>
             <w:r>
@@ -86,6 +92,7 @@
         <w:tc>
           <w:tcPr>
             <w:tcW w:w="668" w:type="dxa"/>
+            <w:shd w:val="clear" w:color="auto" w:fill="8DB3E2" w:themeFill="text2" w:themeFillTint="66"/>
           </w:tcPr>
           <w:p>
             <w:r>
@@ -96,6 +103,7 @@
         <w:tc>
           <w:tcPr>
             <w:tcW w:w="668" w:type="dxa"/>
+            <w:shd w:val="clear" w:color="auto" w:fill="8DB3E2" w:themeFill="text2" w:themeFillTint="66"/>
           </w:tcPr>
           <w:p>
             <w:r>
@@ -106,6 +114,7 @@
         <w:tc>
           <w:tcPr>
             <w:tcW w:w="668" w:type="dxa"/>
+            <w:shd w:val="clear" w:color="auto" w:fill="8DB3E2" w:themeFill="text2" w:themeFillTint="66"/>
           </w:tcPr>
           <w:p>
             <w:r>
@@ -116,6 +125,7 @@
         <w:tc>
           <w:tcPr>
             <w:tcW w:w="668" w:type="dxa"/>
+            <w:shd w:val="clear" w:color="auto" w:fill="8DB3E2" w:themeFill="text2" w:themeFillTint="66"/>
           </w:tcPr>
           <w:p>
             <w:r>
@@ -126,6 +136,7 @@
         <w:tc>
           <w:tcPr>
             <w:tcW w:w="668" w:type="dxa"/>
+            <w:shd w:val="clear" w:color="auto" w:fill="8DB3E2" w:themeFill="text2" w:themeFillTint="66"/>
           </w:tcPr>
           <w:p>
             <w:r>
@@ -136,6 +147,7 @@
         <w:tc>
           <w:tcPr>
             <w:tcW w:w="668" w:type="dxa"/>
+            <w:shd w:val="clear" w:color="auto" w:fill="8DB3E2" w:themeFill="text2" w:themeFillTint="66"/>
           </w:tcPr>
           <w:p>
             <w:r>
@@ -842,6 +854,7 @@
         <w:tc>
           <w:tcPr>
             <w:tcW w:w="1408" w:type="dxa"/>
+            <w:shd w:val="clear" w:color="auto" w:fill="8DB3E2" w:themeFill="text2" w:themeFillTint="66"/>
           </w:tcPr>
           <w:p>
             <w:r>
@@ -852,6 +865,7 @@
         <w:tc>
           <w:tcPr>
             <w:tcW w:w="1239" w:type="dxa"/>
+            <w:shd w:val="clear" w:color="auto" w:fill="8DB3E2" w:themeFill="text2" w:themeFillTint="66"/>
           </w:tcPr>
           <w:p>
             <w:r>
@@ -862,6 +876,7 @@
         <w:tc>
           <w:tcPr>
             <w:tcW w:w="1113" w:type="dxa"/>
+            <w:shd w:val="clear" w:color="auto" w:fill="8DB3E2" w:themeFill="text2" w:themeFillTint="66"/>
           </w:tcPr>
           <w:p>
             <w:r>
@@ -872,6 +887,7 @@
         <w:tc>
           <w:tcPr>
             <w:tcW w:w="1171" w:type="dxa"/>
+            <w:shd w:val="clear" w:color="auto" w:fill="8DB3E2" w:themeFill="text2" w:themeFillTint="66"/>
           </w:tcPr>
           <w:p>
             <w:r>
@@ -882,6 +898,7 @@
         <w:tc>
           <w:tcPr>
             <w:tcW w:w="693" w:type="dxa"/>
+            <w:shd w:val="clear" w:color="auto" w:fill="8DB3E2" w:themeFill="text2" w:themeFillTint="66"/>
           </w:tcPr>
           <w:p>
             <w:r>
@@ -892,6 +909,7 @@
         <w:tc>
           <w:tcPr>
             <w:tcW w:w="668" w:type="dxa"/>
+            <w:shd w:val="clear" w:color="auto" w:fill="8DB3E2" w:themeFill="text2" w:themeFillTint="66"/>
           </w:tcPr>
           <w:p>
             <w:r>
@@ -902,6 +920,7 @@
         <w:tc>
           <w:tcPr>
             <w:tcW w:w="668" w:type="dxa"/>
+            <w:shd w:val="clear" w:color="auto" w:fill="8DB3E2" w:themeFill="text2" w:themeFillTint="66"/>
           </w:tcPr>
           <w:p>
             <w:r>
@@ -912,6 +931,7 @@
         <w:tc>
           <w:tcPr>
             <w:tcW w:w="668" w:type="dxa"/>
+            <w:shd w:val="clear" w:color="auto" w:fill="8DB3E2" w:themeFill="text2" w:themeFillTint="66"/>
           </w:tcPr>
           <w:p>
             <w:r>
@@ -922,6 +942,7 @@
         <w:tc>
           <w:tcPr>
             <w:tcW w:w="668" w:type="dxa"/>
+            <w:shd w:val="clear" w:color="auto" w:fill="8DB3E2" w:themeFill="text2" w:themeFillTint="66"/>
           </w:tcPr>
           <w:p>
             <w:r>
@@ -932,6 +953,7 @@
         <w:tc>
           <w:tcPr>
             <w:tcW w:w="668" w:type="dxa"/>
+            <w:shd w:val="clear" w:color="auto" w:fill="8DB3E2" w:themeFill="text2" w:themeFillTint="66"/>
           </w:tcPr>
           <w:p>
             <w:r>
@@ -942,6 +964,7 @@
         <w:tc>
           <w:tcPr>
             <w:tcW w:w="668" w:type="dxa"/>
+            <w:shd w:val="clear" w:color="auto" w:fill="8DB3E2" w:themeFill="text2" w:themeFillTint="66"/>
           </w:tcPr>
           <w:p>
             <w:r>
@@ -952,6 +975,7 @@
         <w:tc>
           <w:tcPr>
             <w:tcW w:w="668" w:type="dxa"/>
+            <w:shd w:val="clear" w:color="auto" w:fill="8DB3E2" w:themeFill="text2" w:themeFillTint="66"/>
           </w:tcPr>
           <w:p>
             <w:r>
@@ -1636,6 +1660,7 @@
         <w:tc>
           <w:tcPr>
             <w:tcW w:w="1408" w:type="dxa"/>
+            <w:shd w:val="clear" w:color="auto" w:fill="8DB3E2" w:themeFill="text2" w:themeFillTint="66"/>
           </w:tcPr>
           <w:p>
             <w:r>
@@ -1647,6 +1672,7 @@
         <w:tc>
           <w:tcPr>
             <w:tcW w:w="1239" w:type="dxa"/>
+            <w:shd w:val="clear" w:color="auto" w:fill="8DB3E2" w:themeFill="text2" w:themeFillTint="66"/>
           </w:tcPr>
           <w:p>
             <w:r>
@@ -1657,6 +1683,7 @@
         <w:tc>
           <w:tcPr>
             <w:tcW w:w="1113" w:type="dxa"/>
+            <w:shd w:val="clear" w:color="auto" w:fill="8DB3E2" w:themeFill="text2" w:themeFillTint="66"/>
           </w:tcPr>
           <w:p>
             <w:r>
@@ -1667,6 +1694,7 @@
         <w:tc>
           <w:tcPr>
             <w:tcW w:w="1171" w:type="dxa"/>
+            <w:shd w:val="clear" w:color="auto" w:fill="8DB3E2" w:themeFill="text2" w:themeFillTint="66"/>
           </w:tcPr>
           <w:p>
             <w:r>
@@ -1677,6 +1705,7 @@
         <w:tc>
           <w:tcPr>
             <w:tcW w:w="693" w:type="dxa"/>
+            <w:shd w:val="clear" w:color="auto" w:fill="8DB3E2" w:themeFill="text2" w:themeFillTint="66"/>
           </w:tcPr>
           <w:p>
             <w:r>
@@ -1687,6 +1716,7 @@
         <w:tc>
           <w:tcPr>
             <w:tcW w:w="668" w:type="dxa"/>
+            <w:shd w:val="clear" w:color="auto" w:fill="8DB3E2" w:themeFill="text2" w:themeFillTint="66"/>
           </w:tcPr>
           <w:p>
             <w:r>
@@ -1697,6 +1727,7 @@
         <w:tc>
           <w:tcPr>
             <w:tcW w:w="668" w:type="dxa"/>
+            <w:shd w:val="clear" w:color="auto" w:fill="8DB3E2" w:themeFill="text2" w:themeFillTint="66"/>
           </w:tcPr>
           <w:p>
             <w:r>
@@ -1707,6 +1738,7 @@
         <w:tc>
           <w:tcPr>
             <w:tcW w:w="668" w:type="dxa"/>
+            <w:shd w:val="clear" w:color="auto" w:fill="8DB3E2" w:themeFill="text2" w:themeFillTint="66"/>
           </w:tcPr>
           <w:p>
             <w:r>
@@ -1717,6 +1749,7 @@
         <w:tc>
           <w:tcPr>
             <w:tcW w:w="668" w:type="dxa"/>
+            <w:shd w:val="clear" w:color="auto" w:fill="8DB3E2" w:themeFill="text2" w:themeFillTint="66"/>
           </w:tcPr>
           <w:p>
             <w:r>
@@ -1727,6 +1760,7 @@
         <w:tc>
           <w:tcPr>
             <w:tcW w:w="668" w:type="dxa"/>
+            <w:shd w:val="clear" w:color="auto" w:fill="8DB3E2" w:themeFill="text2" w:themeFillTint="66"/>
           </w:tcPr>
           <w:p>
             <w:r>
@@ -1737,6 +1771,7 @@
         <w:tc>
           <w:tcPr>
             <w:tcW w:w="668" w:type="dxa"/>
+            <w:shd w:val="clear" w:color="auto" w:fill="8DB3E2" w:themeFill="text2" w:themeFillTint="66"/>
           </w:tcPr>
           <w:p>
             <w:r>
@@ -1747,6 +1782,7 @@
         <w:tc>
           <w:tcPr>
             <w:tcW w:w="668" w:type="dxa"/>
+            <w:shd w:val="clear" w:color="auto" w:fill="8DB3E2" w:themeFill="text2" w:themeFillTint="66"/>
           </w:tcPr>
           <w:p>
             <w:r>
@@ -2453,6 +2489,7 @@
         <w:tc>
           <w:tcPr>
             <w:tcW w:w="1408" w:type="dxa"/>
+            <w:shd w:val="clear" w:color="auto" w:fill="8DB3E2" w:themeFill="text2" w:themeFillTint="66"/>
           </w:tcPr>
           <w:p>
             <w:r>
@@ -2463,6 +2500,7 @@
         <w:tc>
           <w:tcPr>
             <w:tcW w:w="1151" w:type="dxa"/>
+            <w:shd w:val="clear" w:color="auto" w:fill="8DB3E2" w:themeFill="text2" w:themeFillTint="66"/>
           </w:tcPr>
           <w:p>
             <w:r>
@@ -2473,6 +2511,7 @@
         <w:tc>
           <w:tcPr>
             <w:tcW w:w="957" w:type="dxa"/>
+            <w:shd w:val="clear" w:color="auto" w:fill="8DB3E2" w:themeFill="text2" w:themeFillTint="66"/>
           </w:tcPr>
           <w:p>
             <w:r>
@@ -2483,6 +2522,7 @@
         <w:tc>
           <w:tcPr>
             <w:tcW w:w="1171" w:type="dxa"/>
+            <w:shd w:val="clear" w:color="auto" w:fill="8DB3E2" w:themeFill="text2" w:themeFillTint="66"/>
           </w:tcPr>
           <w:p>
             <w:r>
@@ -2493,6 +2533,7 @@
         <w:tc>
           <w:tcPr>
             <w:tcW w:w="693" w:type="dxa"/>
+            <w:shd w:val="clear" w:color="auto" w:fill="8DB3E2" w:themeFill="text2" w:themeFillTint="66"/>
           </w:tcPr>
           <w:p>
             <w:r>
@@ -2503,6 +2544,7 @@
         <w:tc>
           <w:tcPr>
             <w:tcW w:w="668" w:type="dxa"/>
+            <w:shd w:val="clear" w:color="auto" w:fill="8DB3E2" w:themeFill="text2" w:themeFillTint="66"/>
           </w:tcPr>
           <w:p>
             <w:r>
@@ -2513,6 +2555,7 @@
         <w:tc>
           <w:tcPr>
             <w:tcW w:w="668" w:type="dxa"/>
+            <w:shd w:val="clear" w:color="auto" w:fill="8DB3E2" w:themeFill="text2" w:themeFillTint="66"/>
           </w:tcPr>
           <w:p>
             <w:r>
@@ -2523,6 +2566,7 @@
         <w:tc>
           <w:tcPr>
             <w:tcW w:w="668" w:type="dxa"/>
+            <w:shd w:val="clear" w:color="auto" w:fill="8DB3E2" w:themeFill="text2" w:themeFillTint="66"/>
           </w:tcPr>
           <w:p>
             <w:r>
@@ -2533,6 +2577,7 @@
         <w:tc>
           <w:tcPr>
             <w:tcW w:w="668" w:type="dxa"/>
+            <w:shd w:val="clear" w:color="auto" w:fill="8DB3E2" w:themeFill="text2" w:themeFillTint="66"/>
           </w:tcPr>
           <w:p>
             <w:r>
@@ -2543,6 +2588,7 @@
         <w:tc>
           <w:tcPr>
             <w:tcW w:w="668" w:type="dxa"/>
+            <w:shd w:val="clear" w:color="auto" w:fill="8DB3E2" w:themeFill="text2" w:themeFillTint="66"/>
           </w:tcPr>
           <w:p>
             <w:r>
@@ -2553,6 +2599,7 @@
         <w:tc>
           <w:tcPr>
             <w:tcW w:w="668" w:type="dxa"/>
+            <w:shd w:val="clear" w:color="auto" w:fill="8DB3E2" w:themeFill="text2" w:themeFillTint="66"/>
           </w:tcPr>
           <w:p>
             <w:r>
@@ -2563,6 +2610,7 @@
         <w:tc>
           <w:tcPr>
             <w:tcW w:w="668" w:type="dxa"/>
+            <w:shd w:val="clear" w:color="auto" w:fill="8DB3E2" w:themeFill="text2" w:themeFillTint="66"/>
           </w:tcPr>
           <w:p>
             <w:r>
@@ -3248,6 +3296,2547 @@
       </w:tr>
     </w:tbl>
     <w:p/>
+    <w:p/>
+    <w:tbl>
+      <w:tblPr>
+        <w:tblStyle w:val="TableGrid"/>
+        <w:tblW w:w="0" w:type="auto"/>
+        <w:tblLook w:val="04A0"/>
+      </w:tblPr>
+      <w:tblGrid>
+        <w:gridCol w:w="1408"/>
+        <w:gridCol w:w="1239"/>
+        <w:gridCol w:w="1113"/>
+        <w:gridCol w:w="1171"/>
+        <w:gridCol w:w="693"/>
+        <w:gridCol w:w="668"/>
+        <w:gridCol w:w="668"/>
+        <w:gridCol w:w="668"/>
+        <w:gridCol w:w="668"/>
+        <w:gridCol w:w="668"/>
+        <w:gridCol w:w="668"/>
+        <w:gridCol w:w="668"/>
+      </w:tblGrid>
+      <w:tr>
+        <w:tc>
+          <w:tcPr>
+            <w:tcW w:w="1408" w:type="dxa"/>
+            <w:shd w:val="clear" w:color="auto" w:fill="8DB3E2" w:themeFill="text2" w:themeFillTint="66"/>
+          </w:tcPr>
+          <w:p>
+            <w:r>
+              <w:lastRenderedPageBreak/>
+              <w:t>Backlog Item</w:t>
+            </w:r>
+          </w:p>
+        </w:tc>
+        <w:tc>
+          <w:tcPr>
+            <w:tcW w:w="1151" w:type="dxa"/>
+            <w:shd w:val="clear" w:color="auto" w:fill="8DB3E2" w:themeFill="text2" w:themeFillTint="66"/>
+          </w:tcPr>
+          <w:p>
+            <w:r>
+              <w:t>Task</w:t>
+            </w:r>
+          </w:p>
+        </w:tc>
+        <w:tc>
+          <w:tcPr>
+            <w:tcW w:w="957" w:type="dxa"/>
+            <w:shd w:val="clear" w:color="auto" w:fill="8DB3E2" w:themeFill="text2" w:themeFillTint="66"/>
+          </w:tcPr>
+          <w:p>
+            <w:r>
+              <w:t>Task Owner</w:t>
+            </w:r>
+          </w:p>
+        </w:tc>
+        <w:tc>
+          <w:tcPr>
+            <w:tcW w:w="1171" w:type="dxa"/>
+            <w:shd w:val="clear" w:color="auto" w:fill="8DB3E2" w:themeFill="text2" w:themeFillTint="66"/>
+          </w:tcPr>
+          <w:p>
+            <w:r>
+              <w:t>Estimation</w:t>
+            </w:r>
+          </w:p>
+        </w:tc>
+        <w:tc>
+          <w:tcPr>
+            <w:tcW w:w="693" w:type="dxa"/>
+            <w:shd w:val="clear" w:color="auto" w:fill="8DB3E2" w:themeFill="text2" w:themeFillTint="66"/>
+          </w:tcPr>
+          <w:p>
+            <w:r>
+              <w:t>Day1</w:t>
+            </w:r>
+          </w:p>
+        </w:tc>
+        <w:tc>
+          <w:tcPr>
+            <w:tcW w:w="668" w:type="dxa"/>
+            <w:shd w:val="clear" w:color="auto" w:fill="8DB3E2" w:themeFill="text2" w:themeFillTint="66"/>
+          </w:tcPr>
+          <w:p>
+            <w:r>
+              <w:t>Day2</w:t>
+            </w:r>
+          </w:p>
+        </w:tc>
+        <w:tc>
+          <w:tcPr>
+            <w:tcW w:w="668" w:type="dxa"/>
+            <w:shd w:val="clear" w:color="auto" w:fill="8DB3E2" w:themeFill="text2" w:themeFillTint="66"/>
+          </w:tcPr>
+          <w:p>
+            <w:r>
+              <w:t>Day3</w:t>
+            </w:r>
+          </w:p>
+        </w:tc>
+        <w:tc>
+          <w:tcPr>
+            <w:tcW w:w="668" w:type="dxa"/>
+            <w:shd w:val="clear" w:color="auto" w:fill="8DB3E2" w:themeFill="text2" w:themeFillTint="66"/>
+          </w:tcPr>
+          <w:p>
+            <w:r>
+              <w:t>Day4</w:t>
+            </w:r>
+          </w:p>
+        </w:tc>
+        <w:tc>
+          <w:tcPr>
+            <w:tcW w:w="668" w:type="dxa"/>
+            <w:shd w:val="clear" w:color="auto" w:fill="8DB3E2" w:themeFill="text2" w:themeFillTint="66"/>
+          </w:tcPr>
+          <w:p>
+            <w:r>
+              <w:t>Day5</w:t>
+            </w:r>
+          </w:p>
+        </w:tc>
+        <w:tc>
+          <w:tcPr>
+            <w:tcW w:w="668" w:type="dxa"/>
+            <w:shd w:val="clear" w:color="auto" w:fill="8DB3E2" w:themeFill="text2" w:themeFillTint="66"/>
+          </w:tcPr>
+          <w:p>
+            <w:r>
+              <w:t>Day6</w:t>
+            </w:r>
+          </w:p>
+        </w:tc>
+        <w:tc>
+          <w:tcPr>
+            <w:tcW w:w="668" w:type="dxa"/>
+            <w:shd w:val="clear" w:color="auto" w:fill="8DB3E2" w:themeFill="text2" w:themeFillTint="66"/>
+          </w:tcPr>
+          <w:p>
+            <w:r>
+              <w:t>Day7</w:t>
+            </w:r>
+          </w:p>
+        </w:tc>
+        <w:tc>
+          <w:tcPr>
+            <w:tcW w:w="668" w:type="dxa"/>
+            <w:shd w:val="clear" w:color="auto" w:fill="8DB3E2" w:themeFill="text2" w:themeFillTint="66"/>
+          </w:tcPr>
+          <w:p>
+            <w:r>
+              <w:t>Day8</w:t>
+            </w:r>
+          </w:p>
+        </w:tc>
+      </w:tr>
+      <w:tr>
+        <w:trPr>
+          <w:trHeight w:val="449"/>
+        </w:trPr>
+        <w:tc>
+          <w:tcPr>
+            <w:tcW w:w="1408" w:type="dxa"/>
+            <w:vMerge w:val="restart"/>
+          </w:tcPr>
+          <w:p>
+            <w:r>
+              <w:t>As a user I want to subscribe to premium version so that I can have more facilities</w:t>
+            </w:r>
+          </w:p>
+        </w:tc>
+        <w:tc>
+          <w:tcPr>
+            <w:tcW w:w="1151" w:type="dxa"/>
+          </w:tcPr>
+          <w:p>
+            <w:r>
+              <w:t>Design User Interface</w:t>
+            </w:r>
+          </w:p>
+        </w:tc>
+        <w:tc>
+          <w:tcPr>
+            <w:tcW w:w="957" w:type="dxa"/>
+          </w:tcPr>
+          <w:p>
+            <w:r>
+              <w:t>Tasnim Tabassum Shimi</w:t>
+            </w:r>
+          </w:p>
+        </w:tc>
+        <w:tc>
+          <w:tcPr>
+            <w:tcW w:w="1171" w:type="dxa"/>
+          </w:tcPr>
+          <w:p>
+            <w:r>
+              <w:t>4</w:t>
+            </w:r>
+          </w:p>
+        </w:tc>
+        <w:tc>
+          <w:tcPr>
+            <w:tcW w:w="693" w:type="dxa"/>
+          </w:tcPr>
+          <w:p>
+            <w:r>
+              <w:t>4</w:t>
+            </w:r>
+          </w:p>
+        </w:tc>
+        <w:tc>
+          <w:tcPr>
+            <w:tcW w:w="668" w:type="dxa"/>
+          </w:tcPr>
+          <w:p/>
+        </w:tc>
+        <w:tc>
+          <w:tcPr>
+            <w:tcW w:w="668" w:type="dxa"/>
+          </w:tcPr>
+          <w:p/>
+        </w:tc>
+        <w:tc>
+          <w:tcPr>
+            <w:tcW w:w="668" w:type="dxa"/>
+          </w:tcPr>
+          <w:p/>
+        </w:tc>
+        <w:tc>
+          <w:tcPr>
+            <w:tcW w:w="668" w:type="dxa"/>
+          </w:tcPr>
+          <w:p/>
+        </w:tc>
+        <w:tc>
+          <w:tcPr>
+            <w:tcW w:w="668" w:type="dxa"/>
+          </w:tcPr>
+          <w:p/>
+        </w:tc>
+        <w:tc>
+          <w:tcPr>
+            <w:tcW w:w="668" w:type="dxa"/>
+          </w:tcPr>
+          <w:p/>
+        </w:tc>
+        <w:tc>
+          <w:tcPr>
+            <w:tcW w:w="668" w:type="dxa"/>
+          </w:tcPr>
+          <w:p/>
+        </w:tc>
+      </w:tr>
+      <w:tr>
+        <w:trPr>
+          <w:trHeight w:val="445"/>
+        </w:trPr>
+        <w:tc>
+          <w:tcPr>
+            <w:tcW w:w="1408" w:type="dxa"/>
+            <w:vMerge/>
+          </w:tcPr>
+          <w:p/>
+        </w:tc>
+        <w:tc>
+          <w:tcPr>
+            <w:tcW w:w="1151" w:type="dxa"/>
+          </w:tcPr>
+          <w:p>
+            <w:r>
+              <w:t>Design Business Logic</w:t>
+            </w:r>
+          </w:p>
+        </w:tc>
+        <w:tc>
+          <w:tcPr>
+            <w:tcW w:w="957" w:type="dxa"/>
+          </w:tcPr>
+          <w:p>
+            <w:r>
+              <w:t>Nabilah Hossain Sarkar</w:t>
+            </w:r>
+          </w:p>
+        </w:tc>
+        <w:tc>
+          <w:tcPr>
+            <w:tcW w:w="1171" w:type="dxa"/>
+          </w:tcPr>
+          <w:p>
+            <w:r>
+              <w:t>2</w:t>
+            </w:r>
+          </w:p>
+        </w:tc>
+        <w:tc>
+          <w:tcPr>
+            <w:tcW w:w="693" w:type="dxa"/>
+          </w:tcPr>
+          <w:p>
+            <w:r>
+              <w:t>2</w:t>
+            </w:r>
+          </w:p>
+        </w:tc>
+        <w:tc>
+          <w:tcPr>
+            <w:tcW w:w="668" w:type="dxa"/>
+          </w:tcPr>
+          <w:p/>
+        </w:tc>
+        <w:tc>
+          <w:tcPr>
+            <w:tcW w:w="668" w:type="dxa"/>
+          </w:tcPr>
+          <w:p/>
+        </w:tc>
+        <w:tc>
+          <w:tcPr>
+            <w:tcW w:w="668" w:type="dxa"/>
+          </w:tcPr>
+          <w:p/>
+        </w:tc>
+        <w:tc>
+          <w:tcPr>
+            <w:tcW w:w="668" w:type="dxa"/>
+          </w:tcPr>
+          <w:p/>
+        </w:tc>
+        <w:tc>
+          <w:tcPr>
+            <w:tcW w:w="668" w:type="dxa"/>
+          </w:tcPr>
+          <w:p/>
+        </w:tc>
+        <w:tc>
+          <w:tcPr>
+            <w:tcW w:w="668" w:type="dxa"/>
+          </w:tcPr>
+          <w:p/>
+        </w:tc>
+        <w:tc>
+          <w:tcPr>
+            <w:tcW w:w="668" w:type="dxa"/>
+          </w:tcPr>
+          <w:p/>
+        </w:tc>
+      </w:tr>
+      <w:tr>
+        <w:trPr>
+          <w:trHeight w:val="445"/>
+        </w:trPr>
+        <w:tc>
+          <w:tcPr>
+            <w:tcW w:w="1408" w:type="dxa"/>
+            <w:vMerge/>
+          </w:tcPr>
+          <w:p/>
+        </w:tc>
+        <w:tc>
+          <w:tcPr>
+            <w:tcW w:w="1151" w:type="dxa"/>
+          </w:tcPr>
+          <w:p>
+            <w:r>
+              <w:t>Design Front-end Code</w:t>
+            </w:r>
+          </w:p>
+        </w:tc>
+        <w:tc>
+          <w:tcPr>
+            <w:tcW w:w="957" w:type="dxa"/>
+          </w:tcPr>
+          <w:p>
+            <w:r>
+              <w:t>Tasnim Tabassum Shimi</w:t>
+            </w:r>
+          </w:p>
+        </w:tc>
+        <w:tc>
+          <w:tcPr>
+            <w:tcW w:w="1171" w:type="dxa"/>
+          </w:tcPr>
+          <w:p>
+            <w:r>
+              <w:t>8</w:t>
+            </w:r>
+          </w:p>
+        </w:tc>
+        <w:tc>
+          <w:tcPr>
+            <w:tcW w:w="693" w:type="dxa"/>
+          </w:tcPr>
+          <w:p>
+            <w:r>
+              <w:t>8</w:t>
+            </w:r>
+          </w:p>
+        </w:tc>
+        <w:tc>
+          <w:tcPr>
+            <w:tcW w:w="668" w:type="dxa"/>
+          </w:tcPr>
+          <w:p/>
+        </w:tc>
+        <w:tc>
+          <w:tcPr>
+            <w:tcW w:w="668" w:type="dxa"/>
+          </w:tcPr>
+          <w:p/>
+        </w:tc>
+        <w:tc>
+          <w:tcPr>
+            <w:tcW w:w="668" w:type="dxa"/>
+          </w:tcPr>
+          <w:p/>
+        </w:tc>
+        <w:tc>
+          <w:tcPr>
+            <w:tcW w:w="668" w:type="dxa"/>
+          </w:tcPr>
+          <w:p/>
+        </w:tc>
+        <w:tc>
+          <w:tcPr>
+            <w:tcW w:w="668" w:type="dxa"/>
+          </w:tcPr>
+          <w:p/>
+        </w:tc>
+        <w:tc>
+          <w:tcPr>
+            <w:tcW w:w="668" w:type="dxa"/>
+          </w:tcPr>
+          <w:p/>
+        </w:tc>
+        <w:tc>
+          <w:tcPr>
+            <w:tcW w:w="668" w:type="dxa"/>
+          </w:tcPr>
+          <w:p/>
+        </w:tc>
+      </w:tr>
+      <w:tr>
+        <w:trPr>
+          <w:trHeight w:val="445"/>
+        </w:trPr>
+        <w:tc>
+          <w:tcPr>
+            <w:tcW w:w="1408" w:type="dxa"/>
+            <w:vMerge/>
+          </w:tcPr>
+          <w:p/>
+        </w:tc>
+        <w:tc>
+          <w:tcPr>
+            <w:tcW w:w="1151" w:type="dxa"/>
+          </w:tcPr>
+          <w:p>
+            <w:r>
+              <w:t>Design Back-end code</w:t>
+            </w:r>
+          </w:p>
+        </w:tc>
+        <w:tc>
+          <w:tcPr>
+            <w:tcW w:w="957" w:type="dxa"/>
+          </w:tcPr>
+          <w:p>
+            <w:r>
+              <w:t>Shifat Ara Rafiq</w:t>
+            </w:r>
+          </w:p>
+        </w:tc>
+        <w:tc>
+          <w:tcPr>
+            <w:tcW w:w="1171" w:type="dxa"/>
+          </w:tcPr>
+          <w:p>
+            <w:r>
+              <w:t>8</w:t>
+            </w:r>
+          </w:p>
+        </w:tc>
+        <w:tc>
+          <w:tcPr>
+            <w:tcW w:w="693" w:type="dxa"/>
+          </w:tcPr>
+          <w:p>
+            <w:r>
+              <w:t>8</w:t>
+            </w:r>
+          </w:p>
+        </w:tc>
+        <w:tc>
+          <w:tcPr>
+            <w:tcW w:w="668" w:type="dxa"/>
+          </w:tcPr>
+          <w:p/>
+        </w:tc>
+        <w:tc>
+          <w:tcPr>
+            <w:tcW w:w="668" w:type="dxa"/>
+          </w:tcPr>
+          <w:p/>
+        </w:tc>
+        <w:tc>
+          <w:tcPr>
+            <w:tcW w:w="668" w:type="dxa"/>
+          </w:tcPr>
+          <w:p/>
+        </w:tc>
+        <w:tc>
+          <w:tcPr>
+            <w:tcW w:w="668" w:type="dxa"/>
+          </w:tcPr>
+          <w:p/>
+        </w:tc>
+        <w:tc>
+          <w:tcPr>
+            <w:tcW w:w="668" w:type="dxa"/>
+          </w:tcPr>
+          <w:p/>
+        </w:tc>
+        <w:tc>
+          <w:tcPr>
+            <w:tcW w:w="668" w:type="dxa"/>
+          </w:tcPr>
+          <w:p/>
+        </w:tc>
+        <w:tc>
+          <w:tcPr>
+            <w:tcW w:w="668" w:type="dxa"/>
+          </w:tcPr>
+          <w:p/>
+        </w:tc>
+      </w:tr>
+      <w:tr>
+        <w:trPr>
+          <w:trHeight w:val="374"/>
+        </w:trPr>
+        <w:tc>
+          <w:tcPr>
+            <w:tcW w:w="1408" w:type="dxa"/>
+            <w:vMerge/>
+          </w:tcPr>
+          <w:p/>
+        </w:tc>
+        <w:tc>
+          <w:tcPr>
+            <w:tcW w:w="1151" w:type="dxa"/>
+          </w:tcPr>
+          <w:p>
+            <w:r>
+              <w:t>Complete Unit Testing</w:t>
+            </w:r>
+          </w:p>
+        </w:tc>
+        <w:tc>
+          <w:tcPr>
+            <w:tcW w:w="957" w:type="dxa"/>
+          </w:tcPr>
+          <w:p>
+            <w:r>
+              <w:t>Md.</w:t>
+            </w:r>
+          </w:p>
+          <w:p>
+            <w:r>
+              <w:t>Habibur Rahman</w:t>
+            </w:r>
+          </w:p>
+        </w:tc>
+        <w:tc>
+          <w:tcPr>
+            <w:tcW w:w="1171" w:type="dxa"/>
+          </w:tcPr>
+          <w:p>
+            <w:r>
+              <w:t>2</w:t>
+            </w:r>
+          </w:p>
+        </w:tc>
+        <w:tc>
+          <w:tcPr>
+            <w:tcW w:w="693" w:type="dxa"/>
+          </w:tcPr>
+          <w:p>
+            <w:r>
+              <w:t>2</w:t>
+            </w:r>
+          </w:p>
+        </w:tc>
+        <w:tc>
+          <w:tcPr>
+            <w:tcW w:w="668" w:type="dxa"/>
+          </w:tcPr>
+          <w:p/>
+        </w:tc>
+        <w:tc>
+          <w:tcPr>
+            <w:tcW w:w="668" w:type="dxa"/>
+          </w:tcPr>
+          <w:p/>
+        </w:tc>
+        <w:tc>
+          <w:tcPr>
+            <w:tcW w:w="668" w:type="dxa"/>
+          </w:tcPr>
+          <w:p/>
+        </w:tc>
+        <w:tc>
+          <w:tcPr>
+            <w:tcW w:w="668" w:type="dxa"/>
+          </w:tcPr>
+          <w:p/>
+        </w:tc>
+        <w:tc>
+          <w:tcPr>
+            <w:tcW w:w="668" w:type="dxa"/>
+          </w:tcPr>
+          <w:p/>
+        </w:tc>
+        <w:tc>
+          <w:tcPr>
+            <w:tcW w:w="668" w:type="dxa"/>
+          </w:tcPr>
+          <w:p/>
+        </w:tc>
+        <w:tc>
+          <w:tcPr>
+            <w:tcW w:w="668" w:type="dxa"/>
+          </w:tcPr>
+          <w:p/>
+        </w:tc>
+      </w:tr>
+      <w:tr>
+        <w:trPr>
+          <w:trHeight w:val="374"/>
+        </w:trPr>
+        <w:tc>
+          <w:tcPr>
+            <w:tcW w:w="1408" w:type="dxa"/>
+            <w:vMerge/>
+          </w:tcPr>
+          <w:p/>
+        </w:tc>
+        <w:tc>
+          <w:tcPr>
+            <w:tcW w:w="1151" w:type="dxa"/>
+          </w:tcPr>
+          <w:p>
+            <w:r>
+              <w:t>Database Connection</w:t>
+            </w:r>
+          </w:p>
+        </w:tc>
+        <w:tc>
+          <w:tcPr>
+            <w:tcW w:w="957" w:type="dxa"/>
+          </w:tcPr>
+          <w:p>
+            <w:r>
+              <w:t>Shifat Ara Rafiq</w:t>
+            </w:r>
+          </w:p>
+        </w:tc>
+        <w:tc>
+          <w:tcPr>
+            <w:tcW w:w="1171" w:type="dxa"/>
+          </w:tcPr>
+          <w:p>
+            <w:pPr>
+              <w:pStyle w:val="NoSpacing"/>
+            </w:pPr>
+            <w:r>
+              <w:t>4</w:t>
+            </w:r>
+          </w:p>
+        </w:tc>
+        <w:tc>
+          <w:tcPr>
+            <w:tcW w:w="693" w:type="dxa"/>
+          </w:tcPr>
+          <w:p>
+            <w:r>
+              <w:t>4</w:t>
+            </w:r>
+          </w:p>
+        </w:tc>
+        <w:tc>
+          <w:tcPr>
+            <w:tcW w:w="668" w:type="dxa"/>
+          </w:tcPr>
+          <w:p/>
+        </w:tc>
+        <w:tc>
+          <w:tcPr>
+            <w:tcW w:w="668" w:type="dxa"/>
+          </w:tcPr>
+          <w:p/>
+        </w:tc>
+        <w:tc>
+          <w:tcPr>
+            <w:tcW w:w="668" w:type="dxa"/>
+          </w:tcPr>
+          <w:p/>
+        </w:tc>
+        <w:tc>
+          <w:tcPr>
+            <w:tcW w:w="668" w:type="dxa"/>
+          </w:tcPr>
+          <w:p/>
+        </w:tc>
+        <w:tc>
+          <w:tcPr>
+            <w:tcW w:w="668" w:type="dxa"/>
+          </w:tcPr>
+          <w:p/>
+        </w:tc>
+        <w:tc>
+          <w:tcPr>
+            <w:tcW w:w="668" w:type="dxa"/>
+          </w:tcPr>
+          <w:p/>
+        </w:tc>
+        <w:tc>
+          <w:tcPr>
+            <w:tcW w:w="668" w:type="dxa"/>
+          </w:tcPr>
+          <w:p/>
+        </w:tc>
+      </w:tr>
+      <w:tr>
+        <w:trPr>
+          <w:trHeight w:val="374"/>
+        </w:trPr>
+        <w:tc>
+          <w:tcPr>
+            <w:tcW w:w="1408" w:type="dxa"/>
+            <w:vMerge/>
+          </w:tcPr>
+          <w:p/>
+        </w:tc>
+        <w:tc>
+          <w:tcPr>
+            <w:tcW w:w="1151" w:type="dxa"/>
+          </w:tcPr>
+          <w:p>
+            <w:r>
+              <w:t>Write Document</w:t>
+            </w:r>
+          </w:p>
+        </w:tc>
+        <w:tc>
+          <w:tcPr>
+            <w:tcW w:w="957" w:type="dxa"/>
+          </w:tcPr>
+          <w:p>
+            <w:r>
+              <w:t>Tasnim Tabassum</w:t>
+            </w:r>
+          </w:p>
+          <w:p>
+            <w:r>
+              <w:t>Shimi</w:t>
+            </w:r>
+          </w:p>
+        </w:tc>
+        <w:tc>
+          <w:tcPr>
+            <w:tcW w:w="1171" w:type="dxa"/>
+          </w:tcPr>
+          <w:p>
+            <w:r>
+              <w:t>1</w:t>
+            </w:r>
+          </w:p>
+        </w:tc>
+        <w:tc>
+          <w:tcPr>
+            <w:tcW w:w="693" w:type="dxa"/>
+          </w:tcPr>
+          <w:p>
+            <w:r>
+              <w:t>1</w:t>
+            </w:r>
+          </w:p>
+        </w:tc>
+        <w:tc>
+          <w:tcPr>
+            <w:tcW w:w="668" w:type="dxa"/>
+          </w:tcPr>
+          <w:p/>
+        </w:tc>
+        <w:tc>
+          <w:tcPr>
+            <w:tcW w:w="668" w:type="dxa"/>
+          </w:tcPr>
+          <w:p/>
+        </w:tc>
+        <w:tc>
+          <w:tcPr>
+            <w:tcW w:w="668" w:type="dxa"/>
+          </w:tcPr>
+          <w:p/>
+        </w:tc>
+        <w:tc>
+          <w:tcPr>
+            <w:tcW w:w="668" w:type="dxa"/>
+          </w:tcPr>
+          <w:p/>
+        </w:tc>
+        <w:tc>
+          <w:tcPr>
+            <w:tcW w:w="668" w:type="dxa"/>
+          </w:tcPr>
+          <w:p/>
+        </w:tc>
+        <w:tc>
+          <w:tcPr>
+            <w:tcW w:w="668" w:type="dxa"/>
+          </w:tcPr>
+          <w:p/>
+        </w:tc>
+        <w:tc>
+          <w:tcPr>
+            <w:tcW w:w="668" w:type="dxa"/>
+          </w:tcPr>
+          <w:p/>
+        </w:tc>
+      </w:tr>
+    </w:tbl>
+    <w:p/>
+    <w:tbl>
+      <w:tblPr>
+        <w:tblStyle w:val="TableGrid"/>
+        <w:tblW w:w="0" w:type="auto"/>
+        <w:tblLook w:val="04A0"/>
+      </w:tblPr>
+      <w:tblGrid>
+        <w:gridCol w:w="1410"/>
+        <w:gridCol w:w="1241"/>
+        <w:gridCol w:w="1115"/>
+        <w:gridCol w:w="1173"/>
+        <w:gridCol w:w="694"/>
+        <w:gridCol w:w="669"/>
+        <w:gridCol w:w="669"/>
+        <w:gridCol w:w="669"/>
+        <w:gridCol w:w="669"/>
+        <w:gridCol w:w="669"/>
+        <w:gridCol w:w="669"/>
+        <w:gridCol w:w="669"/>
+      </w:tblGrid>
+      <w:tr>
+        <w:trPr>
+          <w:trHeight w:val="440"/>
+        </w:trPr>
+        <w:tc>
+          <w:tcPr>
+            <w:tcW w:w="1410" w:type="dxa"/>
+            <w:shd w:val="clear" w:color="auto" w:fill="8DB3E2" w:themeFill="text2" w:themeFillTint="66"/>
+          </w:tcPr>
+          <w:p>
+            <w:r>
+              <w:t>Backlog Item</w:t>
+            </w:r>
+          </w:p>
+        </w:tc>
+        <w:tc>
+          <w:tcPr>
+            <w:tcW w:w="1241" w:type="dxa"/>
+            <w:shd w:val="clear" w:color="auto" w:fill="8DB3E2" w:themeFill="text2" w:themeFillTint="66"/>
+          </w:tcPr>
+          <w:p>
+            <w:r>
+              <w:t>Task</w:t>
+            </w:r>
+          </w:p>
+        </w:tc>
+        <w:tc>
+          <w:tcPr>
+            <w:tcW w:w="1115" w:type="dxa"/>
+            <w:shd w:val="clear" w:color="auto" w:fill="8DB3E2" w:themeFill="text2" w:themeFillTint="66"/>
+          </w:tcPr>
+          <w:p>
+            <w:r>
+              <w:t>Task Owner</w:t>
+            </w:r>
+          </w:p>
+        </w:tc>
+        <w:tc>
+          <w:tcPr>
+            <w:tcW w:w="1173" w:type="dxa"/>
+            <w:shd w:val="clear" w:color="auto" w:fill="8DB3E2" w:themeFill="text2" w:themeFillTint="66"/>
+          </w:tcPr>
+          <w:p>
+            <w:r>
+              <w:t>Estimation</w:t>
+            </w:r>
+          </w:p>
+        </w:tc>
+        <w:tc>
+          <w:tcPr>
+            <w:tcW w:w="694" w:type="dxa"/>
+            <w:shd w:val="clear" w:color="auto" w:fill="8DB3E2" w:themeFill="text2" w:themeFillTint="66"/>
+          </w:tcPr>
+          <w:p>
+            <w:r>
+              <w:t>Day1</w:t>
+            </w:r>
+          </w:p>
+        </w:tc>
+        <w:tc>
+          <w:tcPr>
+            <w:tcW w:w="669" w:type="dxa"/>
+            <w:shd w:val="clear" w:color="auto" w:fill="8DB3E2" w:themeFill="text2" w:themeFillTint="66"/>
+          </w:tcPr>
+          <w:p>
+            <w:r>
+              <w:t>Day2</w:t>
+            </w:r>
+          </w:p>
+        </w:tc>
+        <w:tc>
+          <w:tcPr>
+            <w:tcW w:w="669" w:type="dxa"/>
+            <w:shd w:val="clear" w:color="auto" w:fill="8DB3E2" w:themeFill="text2" w:themeFillTint="66"/>
+          </w:tcPr>
+          <w:p>
+            <w:r>
+              <w:t>Day3</w:t>
+            </w:r>
+          </w:p>
+        </w:tc>
+        <w:tc>
+          <w:tcPr>
+            <w:tcW w:w="669" w:type="dxa"/>
+            <w:shd w:val="clear" w:color="auto" w:fill="8DB3E2" w:themeFill="text2" w:themeFillTint="66"/>
+          </w:tcPr>
+          <w:p>
+            <w:r>
+              <w:t>Day4</w:t>
+            </w:r>
+          </w:p>
+        </w:tc>
+        <w:tc>
+          <w:tcPr>
+            <w:tcW w:w="669" w:type="dxa"/>
+            <w:shd w:val="clear" w:color="auto" w:fill="8DB3E2" w:themeFill="text2" w:themeFillTint="66"/>
+          </w:tcPr>
+          <w:p>
+            <w:r>
+              <w:t>Day5</w:t>
+            </w:r>
+          </w:p>
+        </w:tc>
+        <w:tc>
+          <w:tcPr>
+            <w:tcW w:w="669" w:type="dxa"/>
+            <w:shd w:val="clear" w:color="auto" w:fill="8DB3E2" w:themeFill="text2" w:themeFillTint="66"/>
+          </w:tcPr>
+          <w:p>
+            <w:r>
+              <w:t>Day6</w:t>
+            </w:r>
+          </w:p>
+        </w:tc>
+        <w:tc>
+          <w:tcPr>
+            <w:tcW w:w="669" w:type="dxa"/>
+            <w:shd w:val="clear" w:color="auto" w:fill="8DB3E2" w:themeFill="text2" w:themeFillTint="66"/>
+          </w:tcPr>
+          <w:p>
+            <w:r>
+              <w:t>Day7</w:t>
+            </w:r>
+          </w:p>
+        </w:tc>
+        <w:tc>
+          <w:tcPr>
+            <w:tcW w:w="669" w:type="dxa"/>
+            <w:shd w:val="clear" w:color="auto" w:fill="8DB3E2" w:themeFill="text2" w:themeFillTint="66"/>
+          </w:tcPr>
+          <w:p>
+            <w:r>
+              <w:t>Day8</w:t>
+            </w:r>
+          </w:p>
+        </w:tc>
+      </w:tr>
+      <w:tr>
+        <w:trPr>
+          <w:trHeight w:val="375"/>
+        </w:trPr>
+        <w:tc>
+          <w:tcPr>
+            <w:tcW w:w="1410" w:type="dxa"/>
+            <w:vMerge w:val="restart"/>
+          </w:tcPr>
+          <w:p>
+            <w:r>
+              <w:t>As a user I want to borrow books so that I can read my desired books for free.</w:t>
+            </w:r>
+          </w:p>
+        </w:tc>
+        <w:tc>
+          <w:tcPr>
+            <w:tcW w:w="1241" w:type="dxa"/>
+          </w:tcPr>
+          <w:p>
+            <w:r>
+              <w:t>Design User Interface</w:t>
+            </w:r>
+          </w:p>
+        </w:tc>
+        <w:tc>
+          <w:tcPr>
+            <w:tcW w:w="1115" w:type="dxa"/>
+          </w:tcPr>
+          <w:p>
+            <w:r>
+              <w:t>Tasnim Tabassum Shimi</w:t>
+            </w:r>
+          </w:p>
+        </w:tc>
+        <w:tc>
+          <w:tcPr>
+            <w:tcW w:w="1173" w:type="dxa"/>
+          </w:tcPr>
+          <w:p>
+            <w:r>
+              <w:t>1</w:t>
+            </w:r>
+          </w:p>
+        </w:tc>
+        <w:tc>
+          <w:tcPr>
+            <w:tcW w:w="694" w:type="dxa"/>
+          </w:tcPr>
+          <w:p>
+            <w:r>
+              <w:t>2</w:t>
+            </w:r>
+          </w:p>
+        </w:tc>
+        <w:tc>
+          <w:tcPr>
+            <w:tcW w:w="669" w:type="dxa"/>
+          </w:tcPr>
+          <w:p/>
+        </w:tc>
+        <w:tc>
+          <w:tcPr>
+            <w:tcW w:w="669" w:type="dxa"/>
+          </w:tcPr>
+          <w:p/>
+        </w:tc>
+        <w:tc>
+          <w:tcPr>
+            <w:tcW w:w="669" w:type="dxa"/>
+          </w:tcPr>
+          <w:p/>
+        </w:tc>
+        <w:tc>
+          <w:tcPr>
+            <w:tcW w:w="669" w:type="dxa"/>
+          </w:tcPr>
+          <w:p/>
+        </w:tc>
+        <w:tc>
+          <w:tcPr>
+            <w:tcW w:w="669" w:type="dxa"/>
+          </w:tcPr>
+          <w:p/>
+        </w:tc>
+        <w:tc>
+          <w:tcPr>
+            <w:tcW w:w="669" w:type="dxa"/>
+          </w:tcPr>
+          <w:p/>
+        </w:tc>
+        <w:tc>
+          <w:tcPr>
+            <w:tcW w:w="669" w:type="dxa"/>
+          </w:tcPr>
+          <w:p/>
+        </w:tc>
+      </w:tr>
+      <w:tr>
+        <w:trPr>
+          <w:trHeight w:val="372"/>
+        </w:trPr>
+        <w:tc>
+          <w:tcPr>
+            <w:tcW w:w="1410" w:type="dxa"/>
+            <w:vMerge/>
+          </w:tcPr>
+          <w:p/>
+        </w:tc>
+        <w:tc>
+          <w:tcPr>
+            <w:tcW w:w="1241" w:type="dxa"/>
+          </w:tcPr>
+          <w:p>
+            <w:r>
+              <w:t>Design Business Logic</w:t>
+            </w:r>
+          </w:p>
+        </w:tc>
+        <w:tc>
+          <w:tcPr>
+            <w:tcW w:w="1115" w:type="dxa"/>
+          </w:tcPr>
+          <w:p>
+            <w:r>
+              <w:t>Md. Habibur Rahman</w:t>
+            </w:r>
+          </w:p>
+        </w:tc>
+        <w:tc>
+          <w:tcPr>
+            <w:tcW w:w="1173" w:type="dxa"/>
+          </w:tcPr>
+          <w:p>
+            <w:r>
+              <w:t>2</w:t>
+            </w:r>
+          </w:p>
+        </w:tc>
+        <w:tc>
+          <w:tcPr>
+            <w:tcW w:w="694" w:type="dxa"/>
+          </w:tcPr>
+          <w:p>
+            <w:r>
+              <w:t>2</w:t>
+            </w:r>
+          </w:p>
+        </w:tc>
+        <w:tc>
+          <w:tcPr>
+            <w:tcW w:w="669" w:type="dxa"/>
+          </w:tcPr>
+          <w:p/>
+        </w:tc>
+        <w:tc>
+          <w:tcPr>
+            <w:tcW w:w="669" w:type="dxa"/>
+          </w:tcPr>
+          <w:p/>
+        </w:tc>
+        <w:tc>
+          <w:tcPr>
+            <w:tcW w:w="669" w:type="dxa"/>
+          </w:tcPr>
+          <w:p/>
+        </w:tc>
+        <w:tc>
+          <w:tcPr>
+            <w:tcW w:w="669" w:type="dxa"/>
+          </w:tcPr>
+          <w:p/>
+        </w:tc>
+        <w:tc>
+          <w:tcPr>
+            <w:tcW w:w="669" w:type="dxa"/>
+          </w:tcPr>
+          <w:p/>
+        </w:tc>
+        <w:tc>
+          <w:tcPr>
+            <w:tcW w:w="669" w:type="dxa"/>
+          </w:tcPr>
+          <w:p/>
+        </w:tc>
+        <w:tc>
+          <w:tcPr>
+            <w:tcW w:w="669" w:type="dxa"/>
+          </w:tcPr>
+          <w:p/>
+        </w:tc>
+      </w:tr>
+      <w:tr>
+        <w:trPr>
+          <w:trHeight w:val="372"/>
+        </w:trPr>
+        <w:tc>
+          <w:tcPr>
+            <w:tcW w:w="1410" w:type="dxa"/>
+            <w:vMerge/>
+          </w:tcPr>
+          <w:p/>
+        </w:tc>
+        <w:tc>
+          <w:tcPr>
+            <w:tcW w:w="1241" w:type="dxa"/>
+          </w:tcPr>
+          <w:p>
+            <w:r>
+              <w:t>Design Front-end Code</w:t>
+            </w:r>
+          </w:p>
+        </w:tc>
+        <w:tc>
+          <w:tcPr>
+            <w:tcW w:w="1115" w:type="dxa"/>
+          </w:tcPr>
+          <w:p>
+            <w:r>
+              <w:t>Tasnim Tabassum</w:t>
+            </w:r>
+          </w:p>
+          <w:p>
+            <w:r>
+              <w:t>Shimi</w:t>
+            </w:r>
+          </w:p>
+        </w:tc>
+        <w:tc>
+          <w:tcPr>
+            <w:tcW w:w="1173" w:type="dxa"/>
+          </w:tcPr>
+          <w:p>
+            <w:r>
+              <w:t>4</w:t>
+            </w:r>
+          </w:p>
+        </w:tc>
+        <w:tc>
+          <w:tcPr>
+            <w:tcW w:w="694" w:type="dxa"/>
+          </w:tcPr>
+          <w:p>
+            <w:r>
+              <w:t>4</w:t>
+            </w:r>
+          </w:p>
+        </w:tc>
+        <w:tc>
+          <w:tcPr>
+            <w:tcW w:w="669" w:type="dxa"/>
+          </w:tcPr>
+          <w:p/>
+        </w:tc>
+        <w:tc>
+          <w:tcPr>
+            <w:tcW w:w="669" w:type="dxa"/>
+          </w:tcPr>
+          <w:p/>
+        </w:tc>
+        <w:tc>
+          <w:tcPr>
+            <w:tcW w:w="669" w:type="dxa"/>
+          </w:tcPr>
+          <w:p/>
+        </w:tc>
+        <w:tc>
+          <w:tcPr>
+            <w:tcW w:w="669" w:type="dxa"/>
+          </w:tcPr>
+          <w:p/>
+        </w:tc>
+        <w:tc>
+          <w:tcPr>
+            <w:tcW w:w="669" w:type="dxa"/>
+          </w:tcPr>
+          <w:p/>
+        </w:tc>
+        <w:tc>
+          <w:tcPr>
+            <w:tcW w:w="669" w:type="dxa"/>
+          </w:tcPr>
+          <w:p/>
+        </w:tc>
+        <w:tc>
+          <w:tcPr>
+            <w:tcW w:w="669" w:type="dxa"/>
+          </w:tcPr>
+          <w:p/>
+        </w:tc>
+      </w:tr>
+      <w:tr>
+        <w:trPr>
+          <w:trHeight w:val="372"/>
+        </w:trPr>
+        <w:tc>
+          <w:tcPr>
+            <w:tcW w:w="1410" w:type="dxa"/>
+            <w:vMerge/>
+          </w:tcPr>
+          <w:p/>
+        </w:tc>
+        <w:tc>
+          <w:tcPr>
+            <w:tcW w:w="1241" w:type="dxa"/>
+          </w:tcPr>
+          <w:p>
+            <w:r>
+              <w:t>Design Back-end code</w:t>
+            </w:r>
+          </w:p>
+        </w:tc>
+        <w:tc>
+          <w:tcPr>
+            <w:tcW w:w="1115" w:type="dxa"/>
+          </w:tcPr>
+          <w:p>
+            <w:r>
+              <w:t>Shifat Ara Rafiq</w:t>
+            </w:r>
+          </w:p>
+        </w:tc>
+        <w:tc>
+          <w:tcPr>
+            <w:tcW w:w="1173" w:type="dxa"/>
+          </w:tcPr>
+          <w:p>
+            <w:r>
+              <w:t>4</w:t>
+            </w:r>
+          </w:p>
+        </w:tc>
+        <w:tc>
+          <w:tcPr>
+            <w:tcW w:w="694" w:type="dxa"/>
+          </w:tcPr>
+          <w:p>
+            <w:r>
+              <w:t>4</w:t>
+            </w:r>
+          </w:p>
+        </w:tc>
+        <w:tc>
+          <w:tcPr>
+            <w:tcW w:w="669" w:type="dxa"/>
+          </w:tcPr>
+          <w:p/>
+        </w:tc>
+        <w:tc>
+          <w:tcPr>
+            <w:tcW w:w="669" w:type="dxa"/>
+          </w:tcPr>
+          <w:p/>
+        </w:tc>
+        <w:tc>
+          <w:tcPr>
+            <w:tcW w:w="669" w:type="dxa"/>
+          </w:tcPr>
+          <w:p/>
+        </w:tc>
+        <w:tc>
+          <w:tcPr>
+            <w:tcW w:w="669" w:type="dxa"/>
+          </w:tcPr>
+          <w:p/>
+        </w:tc>
+        <w:tc>
+          <w:tcPr>
+            <w:tcW w:w="669" w:type="dxa"/>
+          </w:tcPr>
+          <w:p/>
+        </w:tc>
+        <w:tc>
+          <w:tcPr>
+            <w:tcW w:w="669" w:type="dxa"/>
+          </w:tcPr>
+          <w:p/>
+        </w:tc>
+        <w:tc>
+          <w:tcPr>
+            <w:tcW w:w="669" w:type="dxa"/>
+          </w:tcPr>
+          <w:p/>
+        </w:tc>
+      </w:tr>
+      <w:tr>
+        <w:trPr>
+          <w:trHeight w:val="312"/>
+        </w:trPr>
+        <w:tc>
+          <w:tcPr>
+            <w:tcW w:w="1410" w:type="dxa"/>
+            <w:vMerge/>
+          </w:tcPr>
+          <w:p/>
+        </w:tc>
+        <w:tc>
+          <w:tcPr>
+            <w:tcW w:w="1241" w:type="dxa"/>
+          </w:tcPr>
+          <w:p>
+            <w:r>
+              <w:t>Complete Unit Testing</w:t>
+            </w:r>
+          </w:p>
+        </w:tc>
+        <w:tc>
+          <w:tcPr>
+            <w:tcW w:w="1115" w:type="dxa"/>
+          </w:tcPr>
+          <w:p>
+            <w:r>
+              <w:t>Md. Habibur Rahman</w:t>
+            </w:r>
+          </w:p>
+        </w:tc>
+        <w:tc>
+          <w:tcPr>
+            <w:tcW w:w="1173" w:type="dxa"/>
+          </w:tcPr>
+          <w:p>
+            <w:r>
+              <w:t>2</w:t>
+            </w:r>
+          </w:p>
+        </w:tc>
+        <w:tc>
+          <w:tcPr>
+            <w:tcW w:w="694" w:type="dxa"/>
+          </w:tcPr>
+          <w:p>
+            <w:r>
+              <w:t>2</w:t>
+            </w:r>
+          </w:p>
+        </w:tc>
+        <w:tc>
+          <w:tcPr>
+            <w:tcW w:w="669" w:type="dxa"/>
+          </w:tcPr>
+          <w:p/>
+        </w:tc>
+        <w:tc>
+          <w:tcPr>
+            <w:tcW w:w="669" w:type="dxa"/>
+          </w:tcPr>
+          <w:p/>
+        </w:tc>
+        <w:tc>
+          <w:tcPr>
+            <w:tcW w:w="669" w:type="dxa"/>
+          </w:tcPr>
+          <w:p/>
+        </w:tc>
+        <w:tc>
+          <w:tcPr>
+            <w:tcW w:w="669" w:type="dxa"/>
+          </w:tcPr>
+          <w:p/>
+        </w:tc>
+        <w:tc>
+          <w:tcPr>
+            <w:tcW w:w="669" w:type="dxa"/>
+          </w:tcPr>
+          <w:p/>
+        </w:tc>
+        <w:tc>
+          <w:tcPr>
+            <w:tcW w:w="669" w:type="dxa"/>
+          </w:tcPr>
+          <w:p/>
+        </w:tc>
+        <w:tc>
+          <w:tcPr>
+            <w:tcW w:w="669" w:type="dxa"/>
+          </w:tcPr>
+          <w:p/>
+        </w:tc>
+      </w:tr>
+      <w:tr>
+        <w:trPr>
+          <w:trHeight w:val="312"/>
+        </w:trPr>
+        <w:tc>
+          <w:tcPr>
+            <w:tcW w:w="1410" w:type="dxa"/>
+            <w:vMerge/>
+          </w:tcPr>
+          <w:p/>
+        </w:tc>
+        <w:tc>
+          <w:tcPr>
+            <w:tcW w:w="1241" w:type="dxa"/>
+          </w:tcPr>
+          <w:p>
+            <w:r>
+              <w:t>Database Connection</w:t>
+            </w:r>
+          </w:p>
+        </w:tc>
+        <w:tc>
+          <w:tcPr>
+            <w:tcW w:w="1115" w:type="dxa"/>
+          </w:tcPr>
+          <w:p>
+            <w:r>
+              <w:t>Nabilah Hossain Sarkar</w:t>
+            </w:r>
+          </w:p>
+        </w:tc>
+        <w:tc>
+          <w:tcPr>
+            <w:tcW w:w="1173" w:type="dxa"/>
+          </w:tcPr>
+          <w:p>
+            <w:r>
+              <w:t>1</w:t>
+            </w:r>
+          </w:p>
+        </w:tc>
+        <w:tc>
+          <w:tcPr>
+            <w:tcW w:w="694" w:type="dxa"/>
+          </w:tcPr>
+          <w:p>
+            <w:r>
+              <w:t>1</w:t>
+            </w:r>
+          </w:p>
+        </w:tc>
+        <w:tc>
+          <w:tcPr>
+            <w:tcW w:w="669" w:type="dxa"/>
+          </w:tcPr>
+          <w:p/>
+        </w:tc>
+        <w:tc>
+          <w:tcPr>
+            <w:tcW w:w="669" w:type="dxa"/>
+          </w:tcPr>
+          <w:p/>
+        </w:tc>
+        <w:tc>
+          <w:tcPr>
+            <w:tcW w:w="669" w:type="dxa"/>
+          </w:tcPr>
+          <w:p/>
+        </w:tc>
+        <w:tc>
+          <w:tcPr>
+            <w:tcW w:w="669" w:type="dxa"/>
+          </w:tcPr>
+          <w:p/>
+        </w:tc>
+        <w:tc>
+          <w:tcPr>
+            <w:tcW w:w="669" w:type="dxa"/>
+          </w:tcPr>
+          <w:p/>
+        </w:tc>
+        <w:tc>
+          <w:tcPr>
+            <w:tcW w:w="669" w:type="dxa"/>
+          </w:tcPr>
+          <w:p/>
+        </w:tc>
+        <w:tc>
+          <w:tcPr>
+            <w:tcW w:w="669" w:type="dxa"/>
+          </w:tcPr>
+          <w:p/>
+        </w:tc>
+      </w:tr>
+      <w:tr>
+        <w:trPr>
+          <w:trHeight w:val="312"/>
+        </w:trPr>
+        <w:tc>
+          <w:tcPr>
+            <w:tcW w:w="1410" w:type="dxa"/>
+            <w:vMerge/>
+          </w:tcPr>
+          <w:p/>
+        </w:tc>
+        <w:tc>
+          <w:tcPr>
+            <w:tcW w:w="1241" w:type="dxa"/>
+          </w:tcPr>
+          <w:p>
+            <w:r>
+              <w:t>Write Document</w:t>
+            </w:r>
+          </w:p>
+        </w:tc>
+        <w:tc>
+          <w:tcPr>
+            <w:tcW w:w="1115" w:type="dxa"/>
+          </w:tcPr>
+          <w:p>
+            <w:r>
+              <w:t>Shifat Ara Rafiq</w:t>
+            </w:r>
+          </w:p>
+        </w:tc>
+        <w:tc>
+          <w:tcPr>
+            <w:tcW w:w="1173" w:type="dxa"/>
+          </w:tcPr>
+          <w:p>
+            <w:r>
+              <w:t>1</w:t>
+            </w:r>
+          </w:p>
+        </w:tc>
+        <w:tc>
+          <w:tcPr>
+            <w:tcW w:w="694" w:type="dxa"/>
+          </w:tcPr>
+          <w:p>
+            <w:r>
+              <w:t>1</w:t>
+            </w:r>
+          </w:p>
+        </w:tc>
+        <w:tc>
+          <w:tcPr>
+            <w:tcW w:w="669" w:type="dxa"/>
+          </w:tcPr>
+          <w:p/>
+        </w:tc>
+        <w:tc>
+          <w:tcPr>
+            <w:tcW w:w="669" w:type="dxa"/>
+          </w:tcPr>
+          <w:p/>
+        </w:tc>
+        <w:tc>
+          <w:tcPr>
+            <w:tcW w:w="669" w:type="dxa"/>
+          </w:tcPr>
+          <w:p/>
+        </w:tc>
+        <w:tc>
+          <w:tcPr>
+            <w:tcW w:w="669" w:type="dxa"/>
+          </w:tcPr>
+          <w:p/>
+        </w:tc>
+        <w:tc>
+          <w:tcPr>
+            <w:tcW w:w="669" w:type="dxa"/>
+          </w:tcPr>
+          <w:p/>
+        </w:tc>
+        <w:tc>
+          <w:tcPr>
+            <w:tcW w:w="669" w:type="dxa"/>
+          </w:tcPr>
+          <w:p/>
+        </w:tc>
+        <w:tc>
+          <w:tcPr>
+            <w:tcW w:w="669" w:type="dxa"/>
+          </w:tcPr>
+          <w:p/>
+        </w:tc>
+      </w:tr>
+      <w:tr>
+        <w:trPr>
+          <w:trHeight w:val="312"/>
+        </w:trPr>
+        <w:tc>
+          <w:tcPr>
+            <w:tcW w:w="1410" w:type="dxa"/>
+          </w:tcPr>
+          <w:p/>
+          <w:p/>
+        </w:tc>
+        <w:tc>
+          <w:tcPr>
+            <w:tcW w:w="1241" w:type="dxa"/>
+          </w:tcPr>
+          <w:p/>
+        </w:tc>
+        <w:tc>
+          <w:tcPr>
+            <w:tcW w:w="1115" w:type="dxa"/>
+          </w:tcPr>
+          <w:p/>
+        </w:tc>
+        <w:tc>
+          <w:tcPr>
+            <w:tcW w:w="1173" w:type="dxa"/>
+          </w:tcPr>
+          <w:p/>
+        </w:tc>
+        <w:tc>
+          <w:tcPr>
+            <w:tcW w:w="694" w:type="dxa"/>
+          </w:tcPr>
+          <w:p/>
+        </w:tc>
+        <w:tc>
+          <w:tcPr>
+            <w:tcW w:w="669" w:type="dxa"/>
+          </w:tcPr>
+          <w:p/>
+        </w:tc>
+        <w:tc>
+          <w:tcPr>
+            <w:tcW w:w="669" w:type="dxa"/>
+          </w:tcPr>
+          <w:p/>
+        </w:tc>
+        <w:tc>
+          <w:tcPr>
+            <w:tcW w:w="669" w:type="dxa"/>
+          </w:tcPr>
+          <w:p/>
+        </w:tc>
+        <w:tc>
+          <w:tcPr>
+            <w:tcW w:w="669" w:type="dxa"/>
+          </w:tcPr>
+          <w:p/>
+        </w:tc>
+        <w:tc>
+          <w:tcPr>
+            <w:tcW w:w="669" w:type="dxa"/>
+          </w:tcPr>
+          <w:p/>
+        </w:tc>
+        <w:tc>
+          <w:tcPr>
+            <w:tcW w:w="669" w:type="dxa"/>
+          </w:tcPr>
+          <w:p/>
+        </w:tc>
+        <w:tc>
+          <w:tcPr>
+            <w:tcW w:w="669" w:type="dxa"/>
+          </w:tcPr>
+          <w:p/>
+        </w:tc>
+      </w:tr>
+      <w:tr>
+        <w:trPr>
+          <w:trHeight w:val="121"/>
+        </w:trPr>
+        <w:tc>
+          <w:tcPr>
+            <w:tcW w:w="1410" w:type="dxa"/>
+            <w:shd w:val="clear" w:color="auto" w:fill="8DB3E2" w:themeFill="text2" w:themeFillTint="66"/>
+          </w:tcPr>
+          <w:p>
+            <w:r>
+              <w:lastRenderedPageBreak/>
+              <w:t>Backlog Item</w:t>
+            </w:r>
+          </w:p>
+        </w:tc>
+        <w:tc>
+          <w:tcPr>
+            <w:tcW w:w="1241" w:type="dxa"/>
+            <w:shd w:val="clear" w:color="auto" w:fill="8DB3E2" w:themeFill="text2" w:themeFillTint="66"/>
+          </w:tcPr>
+          <w:p>
+            <w:r>
+              <w:t>Task</w:t>
+            </w:r>
+          </w:p>
+        </w:tc>
+        <w:tc>
+          <w:tcPr>
+            <w:tcW w:w="1115" w:type="dxa"/>
+            <w:shd w:val="clear" w:color="auto" w:fill="8DB3E2" w:themeFill="text2" w:themeFillTint="66"/>
+          </w:tcPr>
+          <w:p>
+            <w:r>
+              <w:t>Task Owner</w:t>
+            </w:r>
+          </w:p>
+        </w:tc>
+        <w:tc>
+          <w:tcPr>
+            <w:tcW w:w="1173" w:type="dxa"/>
+            <w:shd w:val="clear" w:color="auto" w:fill="8DB3E2" w:themeFill="text2" w:themeFillTint="66"/>
+          </w:tcPr>
+          <w:p>
+            <w:r>
+              <w:t>Estimation</w:t>
+            </w:r>
+          </w:p>
+        </w:tc>
+        <w:tc>
+          <w:tcPr>
+            <w:tcW w:w="694" w:type="dxa"/>
+            <w:shd w:val="clear" w:color="auto" w:fill="8DB3E2" w:themeFill="text2" w:themeFillTint="66"/>
+          </w:tcPr>
+          <w:p>
+            <w:r>
+              <w:t>Day1</w:t>
+            </w:r>
+          </w:p>
+        </w:tc>
+        <w:tc>
+          <w:tcPr>
+            <w:tcW w:w="669" w:type="dxa"/>
+            <w:shd w:val="clear" w:color="auto" w:fill="8DB3E2" w:themeFill="text2" w:themeFillTint="66"/>
+          </w:tcPr>
+          <w:p>
+            <w:r>
+              <w:t>Day2</w:t>
+            </w:r>
+          </w:p>
+        </w:tc>
+        <w:tc>
+          <w:tcPr>
+            <w:tcW w:w="669" w:type="dxa"/>
+            <w:shd w:val="clear" w:color="auto" w:fill="8DB3E2" w:themeFill="text2" w:themeFillTint="66"/>
+          </w:tcPr>
+          <w:p>
+            <w:r>
+              <w:t>Day3</w:t>
+            </w:r>
+          </w:p>
+        </w:tc>
+        <w:tc>
+          <w:tcPr>
+            <w:tcW w:w="669" w:type="dxa"/>
+            <w:shd w:val="clear" w:color="auto" w:fill="8DB3E2" w:themeFill="text2" w:themeFillTint="66"/>
+          </w:tcPr>
+          <w:p>
+            <w:r>
+              <w:t>Day4</w:t>
+            </w:r>
+          </w:p>
+        </w:tc>
+        <w:tc>
+          <w:tcPr>
+            <w:tcW w:w="669" w:type="dxa"/>
+            <w:shd w:val="clear" w:color="auto" w:fill="8DB3E2" w:themeFill="text2" w:themeFillTint="66"/>
+          </w:tcPr>
+          <w:p>
+            <w:r>
+              <w:t>Day5</w:t>
+            </w:r>
+          </w:p>
+        </w:tc>
+        <w:tc>
+          <w:tcPr>
+            <w:tcW w:w="669" w:type="dxa"/>
+            <w:shd w:val="clear" w:color="auto" w:fill="8DB3E2" w:themeFill="text2" w:themeFillTint="66"/>
+          </w:tcPr>
+          <w:p>
+            <w:r>
+              <w:t>Day6</w:t>
+            </w:r>
+          </w:p>
+        </w:tc>
+        <w:tc>
+          <w:tcPr>
+            <w:tcW w:w="669" w:type="dxa"/>
+            <w:shd w:val="clear" w:color="auto" w:fill="8DB3E2" w:themeFill="text2" w:themeFillTint="66"/>
+          </w:tcPr>
+          <w:p>
+            <w:r>
+              <w:t>Day7</w:t>
+            </w:r>
+          </w:p>
+        </w:tc>
+        <w:tc>
+          <w:tcPr>
+            <w:tcW w:w="669" w:type="dxa"/>
+            <w:shd w:val="clear" w:color="auto" w:fill="8DB3E2" w:themeFill="text2" w:themeFillTint="66"/>
+          </w:tcPr>
+          <w:p>
+            <w:r>
+              <w:t>Day8</w:t>
+            </w:r>
+          </w:p>
+        </w:tc>
+      </w:tr>
+      <w:tr>
+        <w:trPr>
+          <w:trHeight w:val="375"/>
+        </w:trPr>
+        <w:tc>
+          <w:tcPr>
+            <w:tcW w:w="1410" w:type="dxa"/>
+            <w:vMerge w:val="restart"/>
+          </w:tcPr>
+          <w:p>
+            <w:r>
+              <w:t>As a user I want to borrow books so that I can read my desired books for free.</w:t>
+            </w:r>
+          </w:p>
+        </w:tc>
+        <w:tc>
+          <w:tcPr>
+            <w:tcW w:w="1241" w:type="dxa"/>
+          </w:tcPr>
+          <w:p>
+            <w:r>
+              <w:t>Design User Interface</w:t>
+            </w:r>
+          </w:p>
+        </w:tc>
+        <w:tc>
+          <w:tcPr>
+            <w:tcW w:w="1115" w:type="dxa"/>
+          </w:tcPr>
+          <w:p>
+            <w:r>
+              <w:t>Tasnim Tabassum Shimi</w:t>
+            </w:r>
+          </w:p>
+        </w:tc>
+        <w:tc>
+          <w:tcPr>
+            <w:tcW w:w="1173" w:type="dxa"/>
+          </w:tcPr>
+          <w:p>
+            <w:r>
+              <w:t>1</w:t>
+            </w:r>
+          </w:p>
+        </w:tc>
+        <w:tc>
+          <w:tcPr>
+            <w:tcW w:w="694" w:type="dxa"/>
+          </w:tcPr>
+          <w:p>
+            <w:r>
+              <w:t>1</w:t>
+            </w:r>
+          </w:p>
+        </w:tc>
+        <w:tc>
+          <w:tcPr>
+            <w:tcW w:w="669" w:type="dxa"/>
+          </w:tcPr>
+          <w:p/>
+        </w:tc>
+        <w:tc>
+          <w:tcPr>
+            <w:tcW w:w="669" w:type="dxa"/>
+          </w:tcPr>
+          <w:p/>
+        </w:tc>
+        <w:tc>
+          <w:tcPr>
+            <w:tcW w:w="669" w:type="dxa"/>
+          </w:tcPr>
+          <w:p/>
+        </w:tc>
+        <w:tc>
+          <w:tcPr>
+            <w:tcW w:w="669" w:type="dxa"/>
+          </w:tcPr>
+          <w:p/>
+        </w:tc>
+        <w:tc>
+          <w:tcPr>
+            <w:tcW w:w="669" w:type="dxa"/>
+          </w:tcPr>
+          <w:p/>
+        </w:tc>
+        <w:tc>
+          <w:tcPr>
+            <w:tcW w:w="669" w:type="dxa"/>
+          </w:tcPr>
+          <w:p/>
+        </w:tc>
+        <w:tc>
+          <w:tcPr>
+            <w:tcW w:w="669" w:type="dxa"/>
+          </w:tcPr>
+          <w:p/>
+        </w:tc>
+      </w:tr>
+      <w:tr>
+        <w:trPr>
+          <w:trHeight w:val="372"/>
+        </w:trPr>
+        <w:tc>
+          <w:tcPr>
+            <w:tcW w:w="1410" w:type="dxa"/>
+            <w:vMerge/>
+          </w:tcPr>
+          <w:p/>
+        </w:tc>
+        <w:tc>
+          <w:tcPr>
+            <w:tcW w:w="1241" w:type="dxa"/>
+          </w:tcPr>
+          <w:p>
+            <w:r>
+              <w:t>Design Business Logic</w:t>
+            </w:r>
+          </w:p>
+        </w:tc>
+        <w:tc>
+          <w:tcPr>
+            <w:tcW w:w="1115" w:type="dxa"/>
+          </w:tcPr>
+          <w:p>
+            <w:r>
+              <w:t>Shifat Ara Rafiq</w:t>
+            </w:r>
+          </w:p>
+        </w:tc>
+        <w:tc>
+          <w:tcPr>
+            <w:tcW w:w="1173" w:type="dxa"/>
+          </w:tcPr>
+          <w:p>
+            <w:r>
+              <w:t>2</w:t>
+            </w:r>
+          </w:p>
+        </w:tc>
+        <w:tc>
+          <w:tcPr>
+            <w:tcW w:w="694" w:type="dxa"/>
+          </w:tcPr>
+          <w:p>
+            <w:r>
+              <w:t>2</w:t>
+            </w:r>
+          </w:p>
+        </w:tc>
+        <w:tc>
+          <w:tcPr>
+            <w:tcW w:w="669" w:type="dxa"/>
+          </w:tcPr>
+          <w:p/>
+        </w:tc>
+        <w:tc>
+          <w:tcPr>
+            <w:tcW w:w="669" w:type="dxa"/>
+          </w:tcPr>
+          <w:p/>
+        </w:tc>
+        <w:tc>
+          <w:tcPr>
+            <w:tcW w:w="669" w:type="dxa"/>
+          </w:tcPr>
+          <w:p/>
+        </w:tc>
+        <w:tc>
+          <w:tcPr>
+            <w:tcW w:w="669" w:type="dxa"/>
+          </w:tcPr>
+          <w:p/>
+        </w:tc>
+        <w:tc>
+          <w:tcPr>
+            <w:tcW w:w="669" w:type="dxa"/>
+          </w:tcPr>
+          <w:p/>
+        </w:tc>
+        <w:tc>
+          <w:tcPr>
+            <w:tcW w:w="669" w:type="dxa"/>
+          </w:tcPr>
+          <w:p/>
+        </w:tc>
+        <w:tc>
+          <w:tcPr>
+            <w:tcW w:w="669" w:type="dxa"/>
+          </w:tcPr>
+          <w:p/>
+        </w:tc>
+      </w:tr>
+      <w:tr>
+        <w:trPr>
+          <w:trHeight w:val="372"/>
+        </w:trPr>
+        <w:tc>
+          <w:tcPr>
+            <w:tcW w:w="1410" w:type="dxa"/>
+            <w:vMerge/>
+          </w:tcPr>
+          <w:p/>
+        </w:tc>
+        <w:tc>
+          <w:tcPr>
+            <w:tcW w:w="1241" w:type="dxa"/>
+          </w:tcPr>
+          <w:p>
+            <w:r>
+              <w:t>Design Front-end Code</w:t>
+            </w:r>
+          </w:p>
+        </w:tc>
+        <w:tc>
+          <w:tcPr>
+            <w:tcW w:w="1115" w:type="dxa"/>
+          </w:tcPr>
+          <w:p>
+            <w:r>
+              <w:t>Nabilah Hossain Sarkar</w:t>
+            </w:r>
+          </w:p>
+        </w:tc>
+        <w:tc>
+          <w:tcPr>
+            <w:tcW w:w="1173" w:type="dxa"/>
+          </w:tcPr>
+          <w:p>
+            <w:r>
+              <w:t>4</w:t>
+            </w:r>
+          </w:p>
+        </w:tc>
+        <w:tc>
+          <w:tcPr>
+            <w:tcW w:w="694" w:type="dxa"/>
+          </w:tcPr>
+          <w:p>
+            <w:r>
+              <w:t>4</w:t>
+            </w:r>
+          </w:p>
+        </w:tc>
+        <w:tc>
+          <w:tcPr>
+            <w:tcW w:w="669" w:type="dxa"/>
+          </w:tcPr>
+          <w:p/>
+        </w:tc>
+        <w:tc>
+          <w:tcPr>
+            <w:tcW w:w="669" w:type="dxa"/>
+          </w:tcPr>
+          <w:p/>
+        </w:tc>
+        <w:tc>
+          <w:tcPr>
+            <w:tcW w:w="669" w:type="dxa"/>
+          </w:tcPr>
+          <w:p/>
+        </w:tc>
+        <w:tc>
+          <w:tcPr>
+            <w:tcW w:w="669" w:type="dxa"/>
+          </w:tcPr>
+          <w:p/>
+        </w:tc>
+        <w:tc>
+          <w:tcPr>
+            <w:tcW w:w="669" w:type="dxa"/>
+          </w:tcPr>
+          <w:p/>
+        </w:tc>
+        <w:tc>
+          <w:tcPr>
+            <w:tcW w:w="669" w:type="dxa"/>
+          </w:tcPr>
+          <w:p/>
+        </w:tc>
+        <w:tc>
+          <w:tcPr>
+            <w:tcW w:w="669" w:type="dxa"/>
+          </w:tcPr>
+          <w:p/>
+        </w:tc>
+      </w:tr>
+      <w:tr>
+        <w:trPr>
+          <w:trHeight w:val="372"/>
+        </w:trPr>
+        <w:tc>
+          <w:tcPr>
+            <w:tcW w:w="1410" w:type="dxa"/>
+            <w:vMerge/>
+          </w:tcPr>
+          <w:p/>
+        </w:tc>
+        <w:tc>
+          <w:tcPr>
+            <w:tcW w:w="1241" w:type="dxa"/>
+          </w:tcPr>
+          <w:p>
+            <w:r>
+              <w:t>Design Back-end code</w:t>
+            </w:r>
+          </w:p>
+        </w:tc>
+        <w:tc>
+          <w:tcPr>
+            <w:tcW w:w="1115" w:type="dxa"/>
+          </w:tcPr>
+          <w:p>
+            <w:r>
+              <w:t>Shifat Ara Rafiq</w:t>
+            </w:r>
+          </w:p>
+        </w:tc>
+        <w:tc>
+          <w:tcPr>
+            <w:tcW w:w="1173" w:type="dxa"/>
+          </w:tcPr>
+          <w:p>
+            <w:r>
+              <w:t>4</w:t>
+            </w:r>
+          </w:p>
+        </w:tc>
+        <w:tc>
+          <w:tcPr>
+            <w:tcW w:w="694" w:type="dxa"/>
+          </w:tcPr>
+          <w:p>
+            <w:r>
+              <w:t>4</w:t>
+            </w:r>
+          </w:p>
+        </w:tc>
+        <w:tc>
+          <w:tcPr>
+            <w:tcW w:w="669" w:type="dxa"/>
+          </w:tcPr>
+          <w:p/>
+        </w:tc>
+        <w:tc>
+          <w:tcPr>
+            <w:tcW w:w="669" w:type="dxa"/>
+          </w:tcPr>
+          <w:p/>
+        </w:tc>
+        <w:tc>
+          <w:tcPr>
+            <w:tcW w:w="669" w:type="dxa"/>
+          </w:tcPr>
+          <w:p/>
+        </w:tc>
+        <w:tc>
+          <w:tcPr>
+            <w:tcW w:w="669" w:type="dxa"/>
+          </w:tcPr>
+          <w:p/>
+        </w:tc>
+        <w:tc>
+          <w:tcPr>
+            <w:tcW w:w="669" w:type="dxa"/>
+          </w:tcPr>
+          <w:p/>
+        </w:tc>
+        <w:tc>
+          <w:tcPr>
+            <w:tcW w:w="669" w:type="dxa"/>
+          </w:tcPr>
+          <w:p/>
+        </w:tc>
+        <w:tc>
+          <w:tcPr>
+            <w:tcW w:w="669" w:type="dxa"/>
+          </w:tcPr>
+          <w:p/>
+        </w:tc>
+      </w:tr>
+      <w:tr>
+        <w:trPr>
+          <w:trHeight w:val="312"/>
+        </w:trPr>
+        <w:tc>
+          <w:tcPr>
+            <w:tcW w:w="1410" w:type="dxa"/>
+            <w:vMerge/>
+          </w:tcPr>
+          <w:p/>
+        </w:tc>
+        <w:tc>
+          <w:tcPr>
+            <w:tcW w:w="1241" w:type="dxa"/>
+          </w:tcPr>
+          <w:p>
+            <w:r>
+              <w:t>Complete Unit Testing</w:t>
+            </w:r>
+          </w:p>
+        </w:tc>
+        <w:tc>
+          <w:tcPr>
+            <w:tcW w:w="1115" w:type="dxa"/>
+          </w:tcPr>
+          <w:p>
+            <w:r>
+              <w:t>Md.</w:t>
+            </w:r>
+          </w:p>
+          <w:p>
+            <w:r>
+              <w:t>Habibur Rahman</w:t>
+            </w:r>
+          </w:p>
+        </w:tc>
+        <w:tc>
+          <w:tcPr>
+            <w:tcW w:w="1173" w:type="dxa"/>
+          </w:tcPr>
+          <w:p>
+            <w:r>
+              <w:t>2</w:t>
+            </w:r>
+          </w:p>
+        </w:tc>
+        <w:tc>
+          <w:tcPr>
+            <w:tcW w:w="694" w:type="dxa"/>
+          </w:tcPr>
+          <w:p>
+            <w:r>
+              <w:t>2</w:t>
+            </w:r>
+          </w:p>
+        </w:tc>
+        <w:tc>
+          <w:tcPr>
+            <w:tcW w:w="669" w:type="dxa"/>
+          </w:tcPr>
+          <w:p/>
+        </w:tc>
+        <w:tc>
+          <w:tcPr>
+            <w:tcW w:w="669" w:type="dxa"/>
+          </w:tcPr>
+          <w:p/>
+        </w:tc>
+        <w:tc>
+          <w:tcPr>
+            <w:tcW w:w="669" w:type="dxa"/>
+          </w:tcPr>
+          <w:p/>
+        </w:tc>
+        <w:tc>
+          <w:tcPr>
+            <w:tcW w:w="669" w:type="dxa"/>
+          </w:tcPr>
+          <w:p/>
+        </w:tc>
+        <w:tc>
+          <w:tcPr>
+            <w:tcW w:w="669" w:type="dxa"/>
+          </w:tcPr>
+          <w:p/>
+        </w:tc>
+        <w:tc>
+          <w:tcPr>
+            <w:tcW w:w="669" w:type="dxa"/>
+          </w:tcPr>
+          <w:p/>
+        </w:tc>
+        <w:tc>
+          <w:tcPr>
+            <w:tcW w:w="669" w:type="dxa"/>
+          </w:tcPr>
+          <w:p/>
+        </w:tc>
+      </w:tr>
+      <w:tr>
+        <w:trPr>
+          <w:trHeight w:val="312"/>
+        </w:trPr>
+        <w:tc>
+          <w:tcPr>
+            <w:tcW w:w="1410" w:type="dxa"/>
+            <w:vMerge/>
+          </w:tcPr>
+          <w:p/>
+        </w:tc>
+        <w:tc>
+          <w:tcPr>
+            <w:tcW w:w="1241" w:type="dxa"/>
+          </w:tcPr>
+          <w:p>
+            <w:r>
+              <w:t>Database Connection</w:t>
+            </w:r>
+          </w:p>
+        </w:tc>
+        <w:tc>
+          <w:tcPr>
+            <w:tcW w:w="1115" w:type="dxa"/>
+          </w:tcPr>
+          <w:p>
+            <w:r>
+              <w:t>Tasnim Tabassum Shimi</w:t>
+            </w:r>
+          </w:p>
+        </w:tc>
+        <w:tc>
+          <w:tcPr>
+            <w:tcW w:w="1173" w:type="dxa"/>
+          </w:tcPr>
+          <w:p>
+            <w:r>
+              <w:t>2</w:t>
+            </w:r>
+          </w:p>
+        </w:tc>
+        <w:tc>
+          <w:tcPr>
+            <w:tcW w:w="694" w:type="dxa"/>
+          </w:tcPr>
+          <w:p>
+            <w:r>
+              <w:t>2</w:t>
+            </w:r>
+          </w:p>
+        </w:tc>
+        <w:tc>
+          <w:tcPr>
+            <w:tcW w:w="669" w:type="dxa"/>
+          </w:tcPr>
+          <w:p/>
+        </w:tc>
+        <w:tc>
+          <w:tcPr>
+            <w:tcW w:w="669" w:type="dxa"/>
+          </w:tcPr>
+          <w:p/>
+        </w:tc>
+        <w:tc>
+          <w:tcPr>
+            <w:tcW w:w="669" w:type="dxa"/>
+          </w:tcPr>
+          <w:p/>
+        </w:tc>
+        <w:tc>
+          <w:tcPr>
+            <w:tcW w:w="669" w:type="dxa"/>
+          </w:tcPr>
+          <w:p/>
+        </w:tc>
+        <w:tc>
+          <w:tcPr>
+            <w:tcW w:w="669" w:type="dxa"/>
+          </w:tcPr>
+          <w:p/>
+        </w:tc>
+        <w:tc>
+          <w:tcPr>
+            <w:tcW w:w="669" w:type="dxa"/>
+          </w:tcPr>
+          <w:p/>
+        </w:tc>
+        <w:tc>
+          <w:tcPr>
+            <w:tcW w:w="669" w:type="dxa"/>
+          </w:tcPr>
+          <w:p/>
+        </w:tc>
+      </w:tr>
+      <w:tr>
+        <w:trPr>
+          <w:trHeight w:val="312"/>
+        </w:trPr>
+        <w:tc>
+          <w:tcPr>
+            <w:tcW w:w="1410" w:type="dxa"/>
+            <w:vMerge/>
+          </w:tcPr>
+          <w:p/>
+        </w:tc>
+        <w:tc>
+          <w:tcPr>
+            <w:tcW w:w="1241" w:type="dxa"/>
+          </w:tcPr>
+          <w:p>
+            <w:r>
+              <w:t>Write Document</w:t>
+            </w:r>
+          </w:p>
+        </w:tc>
+        <w:tc>
+          <w:tcPr>
+            <w:tcW w:w="1115" w:type="dxa"/>
+          </w:tcPr>
+          <w:p>
+            <w:r>
+              <w:t>Shifat Ara Rafiq</w:t>
+            </w:r>
+          </w:p>
+        </w:tc>
+        <w:tc>
+          <w:tcPr>
+            <w:tcW w:w="1173" w:type="dxa"/>
+          </w:tcPr>
+          <w:p>
+            <w:r>
+              <w:t>1</w:t>
+            </w:r>
+          </w:p>
+        </w:tc>
+        <w:tc>
+          <w:tcPr>
+            <w:tcW w:w="694" w:type="dxa"/>
+          </w:tcPr>
+          <w:p>
+            <w:r>
+              <w:t>1</w:t>
+            </w:r>
+          </w:p>
+        </w:tc>
+        <w:tc>
+          <w:tcPr>
+            <w:tcW w:w="669" w:type="dxa"/>
+          </w:tcPr>
+          <w:p/>
+        </w:tc>
+        <w:tc>
+          <w:tcPr>
+            <w:tcW w:w="669" w:type="dxa"/>
+          </w:tcPr>
+          <w:p/>
+        </w:tc>
+        <w:tc>
+          <w:tcPr>
+            <w:tcW w:w="669" w:type="dxa"/>
+          </w:tcPr>
+          <w:p/>
+        </w:tc>
+        <w:tc>
+          <w:tcPr>
+            <w:tcW w:w="669" w:type="dxa"/>
+          </w:tcPr>
+          <w:p/>
+        </w:tc>
+        <w:tc>
+          <w:tcPr>
+            <w:tcW w:w="669" w:type="dxa"/>
+          </w:tcPr>
+          <w:p/>
+        </w:tc>
+        <w:tc>
+          <w:tcPr>
+            <w:tcW w:w="669" w:type="dxa"/>
+          </w:tcPr>
+          <w:p/>
+        </w:tc>
+        <w:tc>
+          <w:tcPr>
+            <w:tcW w:w="669" w:type="dxa"/>
+          </w:tcPr>
+          <w:p/>
+        </w:tc>
+      </w:tr>
+    </w:tbl>
     <w:p/>
     <w:sectPr>
       <w:headerReference w:type="default" r:id="rId6"/>

</xml_diff>